<commit_message>
update after employment change
</commit_message>
<xml_diff>
--- a/files/Taylor_CV.docx
+++ b/files/Taylor_CV.docx
@@ -45,52 +45,22 @@
           <w:rFonts w:ascii="Times New Roman" w:hAnsi="Times New Roman" w:cs="Times New Roman"/>
         </w:rPr>
       </w:pPr>
-      <w:r>
-        <w:rPr>
-          <w:rFonts w:ascii="Times New Roman" w:hAnsi="Times New Roman" w:cs="Times New Roman"/>
-        </w:rPr>
-        <w:t>Data Analyst, Criminal Justice Innovation Lab</w:t>
-      </w:r>
-      <w:r>
-        <w:rPr>
-          <w:rFonts w:ascii="Times New Roman" w:hAnsi="Times New Roman" w:cs="Times New Roman"/>
-        </w:rPr>
-        <w:t>, UNC School of Government</w:t>
-      </w:r>
-    </w:p>
-    <w:p>
-      <w:pPr>
-        <w:jc w:val="center"/>
-        <w:rPr>
-          <w:rFonts w:ascii="Times New Roman" w:hAnsi="Times New Roman" w:cs="Times New Roman"/>
-        </w:rPr>
-      </w:pPr>
-      <w:r>
-        <w:fldChar w:fldCharType="begin"/>
-      </w:r>
-      <w:r>
-        <w:instrText>HYPERLINK "mailto:wdtay@umich.edu"</w:instrText>
-      </w:r>
-      <w:r>
-        <w:fldChar w:fldCharType="separate"/>
-      </w:r>
-      <w:r>
-        <w:rPr>
-          <w:rStyle w:val="Hyperlink"/>
-          <w:rFonts w:ascii="Times New Roman" w:hAnsi="Times New Roman" w:cs="Times New Roman"/>
-        </w:rPr>
-        <w:t>wdtay@umich.edu</w:t>
-      </w:r>
-      <w:r>
-        <w:fldChar w:fldCharType="end"/>
-      </w:r>
+      <w:hyperlink r:id="rId7" w:history="1">
+        <w:r>
+          <w:rPr>
+            <w:rStyle w:val="Hyperlink"/>
+            <w:rFonts w:ascii="Times New Roman" w:hAnsi="Times New Roman" w:cs="Times New Roman"/>
+          </w:rPr>
+          <w:t>wdtay@umich.edu</w:t>
+        </w:r>
+      </w:hyperlink>
       <w:r>
         <w:rPr>
           <w:rFonts w:ascii="Times New Roman" w:hAnsi="Times New Roman" w:cs="Times New Roman"/>
         </w:rPr>
         <w:t xml:space="preserve"> | </w:t>
       </w:r>
-      <w:hyperlink r:id="rId7" w:history="1">
+      <w:hyperlink r:id="rId8" w:history="1">
         <w:r>
           <w:rPr>
             <w:rStyle w:val="Hyperlink"/>
@@ -173,31 +143,43 @@
         <w:rPr>
           <w:rFonts w:ascii="Times New Roman" w:hAnsi="Times New Roman" w:cs="Times New Roman"/>
         </w:rPr>
-        <w:t>Vulnerability</w:t>
-      </w:r>
-      <w:r>
-        <w:rPr>
-          <w:rFonts w:ascii="Times New Roman" w:hAnsi="Times New Roman" w:cs="Times New Roman"/>
-        </w:rPr>
-        <w:t xml:space="preserve">; criminal </w:t>
-      </w:r>
-      <w:r>
-        <w:rPr>
-          <w:rFonts w:ascii="Times New Roman" w:hAnsi="Times New Roman" w:cs="Times New Roman"/>
-        </w:rPr>
-        <w:t>legal</w:t>
-      </w:r>
-      <w:r>
-        <w:rPr>
-          <w:rFonts w:ascii="Times New Roman" w:hAnsi="Times New Roman" w:cs="Times New Roman"/>
-        </w:rPr>
-        <w:t xml:space="preserve"> policy</w:t>
-      </w:r>
-      <w:r>
-        <w:rPr>
-          <w:rFonts w:ascii="Times New Roman" w:hAnsi="Times New Roman" w:cs="Times New Roman"/>
-        </w:rPr>
-        <w:t xml:space="preserve">; technology policy; </w:t>
+        <w:t>r</w:t>
+      </w:r>
+      <w:r>
+        <w:rPr>
+          <w:rFonts w:ascii="Times New Roman" w:hAnsi="Times New Roman" w:cs="Times New Roman"/>
+        </w:rPr>
+        <w:t>epression</w:t>
+      </w:r>
+      <w:r>
+        <w:rPr>
+          <w:rFonts w:ascii="Times New Roman" w:hAnsi="Times New Roman" w:cs="Times New Roman"/>
+        </w:rPr>
+        <w:t xml:space="preserve">; </w:t>
+      </w:r>
+      <w:r>
+        <w:rPr>
+          <w:rFonts w:ascii="Times New Roman" w:hAnsi="Times New Roman" w:cs="Times New Roman"/>
+        </w:rPr>
+        <w:t xml:space="preserve">human rights; vulnerability; </w:t>
+      </w:r>
+      <w:r>
+        <w:rPr>
+          <w:rFonts w:ascii="Times New Roman" w:hAnsi="Times New Roman" w:cs="Times New Roman"/>
+        </w:rPr>
+        <w:t>policy</w:t>
+      </w:r>
+      <w:r>
+        <w:rPr>
+          <w:rFonts w:ascii="Times New Roman" w:hAnsi="Times New Roman" w:cs="Times New Roman"/>
+        </w:rPr>
+        <w:t xml:space="preserve"> evaluation and implementation</w:t>
+      </w:r>
+      <w:r>
+        <w:rPr>
+          <w:rFonts w:ascii="Times New Roman" w:hAnsi="Times New Roman" w:cs="Times New Roman"/>
+        </w:rPr>
+        <w:t xml:space="preserve">; </w:t>
       </w:r>
       <w:r>
         <w:rPr>
@@ -459,13 +441,7 @@
         <w:rPr>
           <w:rFonts w:ascii="Times New Roman" w:hAnsi="Times New Roman" w:cs="Times New Roman"/>
         </w:rPr>
-        <w:t>P</w:t>
-      </w:r>
-      <w:r>
-        <w:rPr>
-          <w:rFonts w:ascii="Times New Roman" w:hAnsi="Times New Roman" w:cs="Times New Roman"/>
-        </w:rPr>
-        <w:t>resent</w:t>
+        <w:t>Feb 2025</w:t>
       </w:r>
     </w:p>
     <w:p>
@@ -695,7 +671,7 @@
         </w:rPr>
         <w:t xml:space="preserve">Led development on the </w:t>
       </w:r>
-      <w:hyperlink r:id="rId8" w:history="1">
+      <w:hyperlink r:id="rId9" w:history="1">
         <w:r>
           <w:rPr>
             <w:rStyle w:val="Hyperlink"/>
@@ -1935,7 +1911,19 @@
         <w:rPr>
           <w:rFonts w:ascii="Times New Roman" w:hAnsi="Times New Roman" w:cs="Times New Roman"/>
         </w:rPr>
-        <w:t>R, Stata, Python, Java, SQL</w:t>
+        <w:t xml:space="preserve">R, Python, </w:t>
+      </w:r>
+      <w:r>
+        <w:rPr>
+          <w:rFonts w:ascii="Times New Roman" w:hAnsi="Times New Roman" w:cs="Times New Roman"/>
+        </w:rPr>
+        <w:t xml:space="preserve">Stata, </w:t>
+      </w:r>
+      <w:r>
+        <w:rPr>
+          <w:rFonts w:ascii="Times New Roman" w:hAnsi="Times New Roman" w:cs="Times New Roman"/>
+        </w:rPr>
+        <w:t>Java, SQL</w:t>
       </w:r>
       <w:r>
         <w:rPr>
@@ -2085,7 +2073,7 @@
       </w:pPr>
     </w:p>
     <w:sectPr>
-      <w:headerReference w:type="default" r:id="rId9"/>
+      <w:headerReference w:type="default" r:id="rId10"/>
       <w:pgSz w:w="12240" w:h="15840"/>
       <w:pgMar w:top="1440" w:right="1440" w:bottom="1440" w:left="1440" w:header="720" w:footer="720" w:gutter="0"/>
       <w:cols w:space="720"/>
@@ -2167,7 +2155,7 @@
       <w:rPr>
         <w:rFonts w:ascii="Times New Roman" w:hAnsi="Times New Roman" w:cs="Times New Roman"/>
       </w:rPr>
-      <w:t>January</w:t>
+      <w:t>February</w:t>
     </w:r>
     <w:r>
       <w:rPr>

</xml_diff>